<commit_message>
Commit in new branch
</commit_message>
<xml_diff>
--- a/GitBashCommands.docx
+++ b/GitBashCommands.docx
@@ -836,6 +836,7 @@
             <w:r>
               <w:rPr>
                 <w:rFonts w:cstheme="minorHAnsi"/>
+                <w:lang w:val="en-US"/>
               </w:rPr>
               <w:t xml:space="preserve"> </w:t>
             </w:r>
@@ -859,6 +860,7 @@
             <w:pPr>
               <w:rPr>
                 <w:rFonts w:cstheme="minorHAnsi"/>
+                <w:lang w:val="en-US"/>
               </w:rPr>
             </w:pPr>
             <w:r>
@@ -887,6 +889,7 @@
             <w:r>
               <w:rPr>
                 <w:rFonts w:cstheme="minorHAnsi"/>
+                <w:lang w:val="en-US"/>
               </w:rPr>
               <w:t xml:space="preserve"> </w:t>
             </w:r>
@@ -907,7 +910,6 @@
             <w:pPr>
               <w:rPr>
                 <w:rFonts w:cstheme="minorHAnsi"/>
-                <w:lang w:val="en-US"/>
               </w:rPr>
             </w:pPr>
             <w:r>
@@ -1055,14 +1057,7 @@
                 <w:rFonts w:cstheme="minorHAnsi"/>
                 <w:lang w:val="en-US"/>
               </w:rPr>
-              <w:t>$ cd d:/Repository/</w:t>
-            </w:r>
-            <w:r>
-              <w:rPr>
-                <w:rFonts w:cstheme="minorHAnsi"/>
-                <w:lang w:val="en-US"/>
-              </w:rPr>
-              <w:t>NewFolder</w:t>
+              <w:t>$ cd d:/Repository/NewFolder</w:t>
             </w:r>
           </w:p>
           <w:p>
@@ -1506,6 +1501,7 @@
             <w:pPr>
               <w:rPr>
                 <w:rFonts w:cstheme="minorHAnsi"/>
+                <w:lang w:val="en-US"/>
               </w:rPr>
             </w:pPr>
             <w:r>
@@ -1527,6 +1523,7 @@
             <w:r>
               <w:rPr>
                 <w:rFonts w:cstheme="minorHAnsi"/>
+                <w:lang w:val="en-US"/>
               </w:rPr>
               <w:t xml:space="preserve"> </w:t>
             </w:r>
@@ -1545,8 +1542,6 @@
               </w:rPr>
               <w:t>new_branch</w:t>
             </w:r>
-            <w:bookmarkStart w:id="0" w:name="_GoBack"/>
-            <w:bookmarkEnd w:id="0"/>
             <w:proofErr w:type="spellEnd"/>
           </w:p>
         </w:tc>
@@ -1779,7 +1774,75 @@
         </w:tc>
       </w:tr>
     </w:tbl>
-    <w:p/>
+    <w:p>
+      <w:pPr>
+        <w:rPr>
+          <w:lang w:val="en-US"/>
+        </w:rPr>
+      </w:pPr>
+    </w:p>
+    <w:p>
+      <w:pPr>
+        <w:spacing w:after="0" w:line="240" w:lineRule="auto"/>
+        <w:rPr>
+          <w:b/>
+          <w:u w:val="single"/>
+          <w:lang w:val="en-US"/>
+        </w:rPr>
+      </w:pPr>
+      <w:r>
+        <w:rPr>
+          <w:b/>
+          <w:u w:val="single"/>
+          <w:lang w:val="en-US"/>
+        </w:rPr>
+        <w:t>GitHub</w:t>
+      </w:r>
+      <w:r>
+        <w:rPr>
+          <w:b/>
+          <w:u w:val="single"/>
+          <w:lang w:val="en-US"/>
+        </w:rPr>
+        <w:t>.com</w:t>
+      </w:r>
+    </w:p>
+    <w:p>
+      <w:pPr>
+        <w:spacing w:after="0" w:line="240" w:lineRule="auto"/>
+        <w:rPr>
+          <w:lang w:val="en-US"/>
+        </w:rPr>
+      </w:pPr>
+      <w:r>
+        <w:rPr>
+          <w:lang w:val="en-US"/>
+        </w:rPr>
+        <w:t>Login: Babkin1988</w:t>
+      </w:r>
+    </w:p>
+    <w:p>
+      <w:pPr>
+        <w:spacing w:after="0" w:line="240" w:lineRule="auto"/>
+        <w:rPr>
+          <w:lang w:val="en-US"/>
+        </w:rPr>
+      </w:pPr>
+      <w:r>
+        <w:rPr>
+          <w:lang w:val="en-US"/>
+        </w:rPr>
+        <w:t xml:space="preserve">Password: </w:t>
+      </w:r>
+      <w:bookmarkStart w:id="0" w:name="_GoBack"/>
+      <w:bookmarkEnd w:id="0"/>
+      <w:r>
+        <w:rPr>
+          <w:lang w:val="en-US"/>
+        </w:rPr>
+        <w:t>poker1988</w:t>
+      </w:r>
+    </w:p>
     <w:sectPr>
       <w:pgSz w:w="11906" w:h="16838"/>
       <w:pgMar w:top="1134" w:right="850" w:bottom="1134" w:left="1701" w:header="708" w:footer="708" w:gutter="0"/>

</xml_diff>